<commit_message>
13 june problem set
</commit_message>
<xml_diff>
--- a/design-patterns/Design Patterns.docx
+++ b/design-patterns/Design Patterns.docx
@@ -34,31 +34,56 @@
           <w:lang w:val="en-US"/>
         </w:rPr>
       </w:pPr>
-      <w:proofErr w:type="gramStart"/>
-      <w:r>
-        <w:rPr>
-          <w:sz w:val="22"/>
-          <w:lang w:val="en-US"/>
-        </w:rPr>
-        <w:t>SRP(</w:t>
-      </w:r>
-      <w:proofErr w:type="gramEnd"/>
-      <w:r>
-        <w:rPr>
-          <w:sz w:val="22"/>
-          <w:lang w:val="en-US"/>
-        </w:rPr>
-        <w:t xml:space="preserve">Single </w:t>
-      </w:r>
-      <w:proofErr w:type="spellStart"/>
-      <w:r>
-        <w:rPr>
-          <w:sz w:val="22"/>
-          <w:lang w:val="en-US"/>
-        </w:rPr>
-        <w:t>respo</w:t>
-      </w:r>
-      <w:proofErr w:type="spellEnd"/>
+      <w:r>
+        <w:rPr>
+          <w:b/>
+          <w:sz w:val="22"/>
+          <w:lang w:val="en-US"/>
+        </w:rPr>
+        <w:t>SRP</w:t>
+      </w:r>
+      <w:r>
+        <w:rPr>
+          <w:sz w:val="22"/>
+          <w:lang w:val="en-US"/>
+        </w:rPr>
+        <w:t xml:space="preserve"> </w:t>
+      </w:r>
+      <w:r>
+        <w:rPr>
+          <w:sz w:val="22"/>
+          <w:lang w:val="en-US"/>
+        </w:rPr>
+        <w:t>(Single respo</w:t>
+      </w:r>
+      <w:r>
+        <w:rPr>
+          <w:sz w:val="22"/>
+          <w:lang w:val="en-US"/>
+        </w:rPr>
+        <w:t>nsib</w:t>
+      </w:r>
+      <w:r>
+        <w:rPr>
+          <w:sz w:val="22"/>
+          <w:lang w:val="en-US"/>
+        </w:rPr>
+        <w:t>i</w:t>
+      </w:r>
+      <w:r>
+        <w:rPr>
+          <w:sz w:val="22"/>
+          <w:lang w:val="en-US"/>
+        </w:rPr>
+        <w:t>lity</w:t>
+      </w:r>
+      <w:r>
+        <w:rPr>
+          <w:sz w:val="22"/>
+          <w:lang w:val="en-US"/>
+        </w:rPr>
+        <w:t xml:space="preserve"> Principle</w:t>
+      </w:r>
       <w:r>
         <w:rPr>
           <w:sz w:val="22"/>
@@ -124,55 +149,215 @@
           <w:sz w:val="22"/>
           <w:lang w:val="en-US"/>
         </w:rPr>
-        <w:t xml:space="preserve">If an object takes lots of responsibilities, </w:t>
-      </w:r>
-      <w:proofErr w:type="spellStart"/>
-      <w:r>
-        <w:rPr>
-          <w:sz w:val="22"/>
-          <w:lang w:val="en-US"/>
-        </w:rPr>
-        <w:t>its</w:t>
-      </w:r>
-      <w:proofErr w:type="spellEnd"/>
-      <w:r>
-        <w:rPr>
-          <w:sz w:val="22"/>
-          <w:lang w:val="en-US"/>
-        </w:rPr>
-        <w:t xml:space="preserve"> called as a god object which is an </w:t>
-      </w:r>
-      <w:proofErr w:type="spellStart"/>
-      <w:r>
-        <w:rPr>
-          <w:sz w:val="22"/>
-          <w:lang w:val="en-US"/>
-        </w:rPr>
-        <w:t>anti pattern</w:t>
-      </w:r>
-      <w:proofErr w:type="spellEnd"/>
-    </w:p>
-    <w:p>
-      <w:pPr>
-        <w:pStyle w:val="ListParagraph"/>
-        <w:numPr>
-          <w:ilvl w:val="2"/>
-          <w:numId w:val="1"/>
-        </w:numPr>
-        <w:rPr>
-          <w:sz w:val="22"/>
-          <w:lang w:val="en-US"/>
-        </w:rPr>
-      </w:pPr>
-      <w:proofErr w:type="spellStart"/>
-      <w:r>
-        <w:rPr>
-          <w:sz w:val="22"/>
-          <w:lang w:val="en-US"/>
-        </w:rPr>
-        <w:t>String.join</w:t>
-      </w:r>
-      <w:proofErr w:type="spellEnd"/>
+        <w:t>If an object takes lots of responsibilities, it</w:t>
+      </w:r>
+      <w:r>
+        <w:rPr>
+          <w:sz w:val="22"/>
+          <w:lang w:val="en-US"/>
+        </w:rPr>
+        <w:t>’</w:t>
+      </w:r>
+      <w:r>
+        <w:rPr>
+          <w:sz w:val="22"/>
+          <w:lang w:val="en-US"/>
+        </w:rPr>
+        <w:t xml:space="preserve">s called as a </w:t>
+      </w:r>
+      <w:r>
+        <w:rPr>
+          <w:b/>
+          <w:sz w:val="22"/>
+          <w:lang w:val="en-US"/>
+        </w:rPr>
+        <w:t>god object</w:t>
+      </w:r>
+      <w:r>
+        <w:rPr>
+          <w:sz w:val="22"/>
+          <w:lang w:val="en-US"/>
+        </w:rPr>
+        <w:t xml:space="preserve"> which is an anti pattern</w:t>
+      </w:r>
+    </w:p>
+    <w:p>
+      <w:pPr>
+        <w:pStyle w:val="ListParagraph"/>
+        <w:numPr>
+          <w:ilvl w:val="2"/>
+          <w:numId w:val="1"/>
+        </w:numPr>
+        <w:rPr>
+          <w:sz w:val="22"/>
+          <w:lang w:val="en-US"/>
+        </w:rPr>
+      </w:pPr>
+      <w:r>
+        <w:rPr>
+          <w:sz w:val="22"/>
+          <w:lang w:val="en-US"/>
+        </w:rPr>
+        <w:t>String.join (System.lineSeparator(), list)</w:t>
+      </w:r>
+    </w:p>
+    <w:p>
+      <w:pPr>
+        <w:pStyle w:val="ListParagraph"/>
+        <w:numPr>
+          <w:ilvl w:val="1"/>
+          <w:numId w:val="1"/>
+        </w:numPr>
+        <w:rPr>
+          <w:sz w:val="22"/>
+          <w:lang w:val="en-US"/>
+        </w:rPr>
+      </w:pPr>
+      <w:r>
+        <w:rPr>
+          <w:b/>
+          <w:sz w:val="22"/>
+          <w:lang w:val="en-US"/>
+        </w:rPr>
+        <w:t>OCP</w:t>
+      </w:r>
+      <w:r>
+        <w:rPr>
+          <w:sz w:val="22"/>
+          <w:lang w:val="en-US"/>
+        </w:rPr>
+        <w:t xml:space="preserve"> (Open Close Principle)</w:t>
+      </w:r>
+    </w:p>
+    <w:p>
+      <w:pPr>
+        <w:pStyle w:val="ListParagraph"/>
+        <w:numPr>
+          <w:ilvl w:val="2"/>
+          <w:numId w:val="1"/>
+        </w:numPr>
+        <w:rPr>
+          <w:sz w:val="22"/>
+          <w:lang w:val="en-US"/>
+        </w:rPr>
+      </w:pPr>
+      <w:r>
+        <w:rPr>
+          <w:sz w:val="22"/>
+          <w:lang w:val="en-US"/>
+        </w:rPr>
+        <w:t>Open for extension, close for principle</w:t>
+      </w:r>
+    </w:p>
+    <w:p>
+      <w:pPr>
+        <w:pStyle w:val="ListParagraph"/>
+        <w:numPr>
+          <w:ilvl w:val="2"/>
+          <w:numId w:val="1"/>
+        </w:numPr>
+        <w:rPr>
+          <w:sz w:val="22"/>
+          <w:lang w:val="en-US"/>
+        </w:rPr>
+      </w:pPr>
+      <w:r>
+        <w:rPr>
+          <w:sz w:val="22"/>
+          <w:lang w:val="en-US"/>
+        </w:rPr>
+        <w:t>Specification Pattern</w:t>
+      </w:r>
+    </w:p>
+    <w:p>
+      <w:pPr>
+        <w:pStyle w:val="ListParagraph"/>
+        <w:numPr>
+          <w:ilvl w:val="1"/>
+          <w:numId w:val="1"/>
+        </w:numPr>
+        <w:rPr>
+          <w:sz w:val="22"/>
+          <w:lang w:val="en-US"/>
+        </w:rPr>
+      </w:pPr>
+      <w:r>
+        <w:rPr>
+          <w:b/>
+          <w:sz w:val="22"/>
+          <w:lang w:val="en-US"/>
+        </w:rPr>
+        <w:t>Liskov</w:t>
+      </w:r>
+      <w:r>
+        <w:rPr>
+          <w:sz w:val="22"/>
+          <w:lang w:val="en-US"/>
+        </w:rPr>
+        <w:t xml:space="preserve"> substitute Principle:</w:t>
+      </w:r>
+    </w:p>
+    <w:p>
+      <w:pPr>
+        <w:pStyle w:val="ListParagraph"/>
+        <w:numPr>
+          <w:ilvl w:val="2"/>
+          <w:numId w:val="1"/>
+        </w:numPr>
+        <w:rPr>
+          <w:sz w:val="22"/>
+          <w:lang w:val="en-US"/>
+        </w:rPr>
+      </w:pPr>
+      <w:r>
+        <w:rPr>
+          <w:sz w:val="22"/>
+          <w:lang w:val="en-US"/>
+        </w:rPr>
+        <w:t xml:space="preserve">You should be </w:t>
+      </w:r>
+      <w:r>
+        <w:rPr>
+          <w:sz w:val="22"/>
+          <w:lang w:val="en-US"/>
+        </w:rPr>
+        <w:t xml:space="preserve">able to </w:t>
+      </w:r>
+      <w:r>
+        <w:rPr>
+          <w:sz w:val="22"/>
+          <w:lang w:val="en-US"/>
+        </w:rPr>
+        <w:t>substitute a subclass for a base class</w:t>
+      </w:r>
+      <w:r>
+        <w:rPr>
+          <w:sz w:val="22"/>
+          <w:lang w:val="en-US"/>
+        </w:rPr>
+        <w:t xml:space="preserve"> (object slicing)</w:t>
+      </w:r>
+    </w:p>
+    <w:p>
+      <w:pPr>
+        <w:pStyle w:val="ListParagraph"/>
+        <w:numPr>
+          <w:ilvl w:val="1"/>
+          <w:numId w:val="1"/>
+        </w:numPr>
+        <w:rPr>
+          <w:sz w:val="22"/>
+          <w:lang w:val="en-US"/>
+        </w:rPr>
+      </w:pPr>
+      <w:r>
+        <w:rPr>
+          <w:b/>
+          <w:sz w:val="22"/>
+          <w:lang w:val="en-US"/>
+        </w:rPr>
+        <w:t>ISP</w:t>
+      </w:r>
       <w:r>
         <w:rPr>
           <w:sz w:val="22"/>
@@ -180,21 +365,99 @@
         </w:rPr>
         <w:t xml:space="preserve"> (</w:t>
       </w:r>
-      <w:proofErr w:type="spellStart"/>
-      <w:r>
-        <w:rPr>
-          <w:sz w:val="22"/>
-          <w:lang w:val="en-US"/>
-        </w:rPr>
-        <w:t>System.lineSeparator</w:t>
-      </w:r>
-      <w:proofErr w:type="spellEnd"/>
-      <w:r>
-        <w:rPr>
-          <w:sz w:val="22"/>
-          <w:lang w:val="en-US"/>
-        </w:rPr>
-        <w:t>(), list)</w:t>
+      <w:r>
+        <w:rPr>
+          <w:sz w:val="22"/>
+          <w:lang w:val="en-US"/>
+        </w:rPr>
+        <w:t>Interface segregation principle</w:t>
+      </w:r>
+      <w:r>
+        <w:rPr>
+          <w:sz w:val="22"/>
+          <w:lang w:val="en-US"/>
+        </w:rPr>
+        <w:t>)</w:t>
+      </w:r>
+    </w:p>
+    <w:p>
+      <w:pPr>
+        <w:pStyle w:val="ListParagraph"/>
+        <w:numPr>
+          <w:ilvl w:val="2"/>
+          <w:numId w:val="1"/>
+        </w:numPr>
+        <w:rPr>
+          <w:sz w:val="22"/>
+          <w:lang w:val="en-US"/>
+        </w:rPr>
+      </w:pPr>
+      <w:r>
+        <w:rPr>
+          <w:sz w:val="22"/>
+          <w:lang w:val="en-US"/>
+        </w:rPr>
+        <w:t>Segregate the concerns and put them in difference interfaces rather than putting in one; then extend multiple interfaces to change the contract of reliazation</w:t>
+      </w:r>
+    </w:p>
+    <w:p>
+      <w:pPr>
+        <w:pStyle w:val="ListParagraph"/>
+        <w:numPr>
+          <w:ilvl w:val="2"/>
+          <w:numId w:val="1"/>
+        </w:numPr>
+        <w:rPr>
+          <w:sz w:val="22"/>
+          <w:lang w:val="en-US"/>
+        </w:rPr>
+      </w:pPr>
+      <w:r>
+        <w:rPr>
+          <w:sz w:val="22"/>
+          <w:lang w:val="en-US"/>
+        </w:rPr>
+        <w:t>Not Implemented Exception</w:t>
+      </w:r>
+    </w:p>
+    <w:p>
+      <w:pPr>
+        <w:pStyle w:val="ListParagraph"/>
+        <w:numPr>
+          <w:ilvl w:val="2"/>
+          <w:numId w:val="1"/>
+        </w:numPr>
+        <w:rPr>
+          <w:sz w:val="22"/>
+          <w:lang w:val="en-US"/>
+        </w:rPr>
+      </w:pPr>
+      <w:r>
+        <w:rPr>
+          <w:sz w:val="22"/>
+          <w:lang w:val="en-US"/>
+        </w:rPr>
+        <w:t>YAGNI</w:t>
+      </w:r>
+    </w:p>
+    <w:p>
+      <w:pPr>
+        <w:pStyle w:val="ListParagraph"/>
+        <w:numPr>
+          <w:ilvl w:val="3"/>
+          <w:numId w:val="1"/>
+        </w:numPr>
+        <w:rPr>
+          <w:sz w:val="22"/>
+          <w:lang w:val="en-US"/>
+        </w:rPr>
+      </w:pPr>
+      <w:r>
+        <w:rPr>
+          <w:sz w:val="22"/>
+          <w:lang w:val="en-US"/>
+        </w:rPr>
+        <w:t>You aint going to need it</w:t>
       </w:r>
     </w:p>
     <w:p>
@@ -211,50 +474,105 @@
       </w:pPr>
       <w:r>
         <w:rPr>
-          <w:sz w:val="22"/>
-          <w:lang w:val="en-US"/>
-        </w:rPr>
-        <w:t>OCP (Open Close Principle)</w:t>
-      </w:r>
-    </w:p>
-    <w:p>
-      <w:pPr>
-        <w:pStyle w:val="ListParagraph"/>
-        <w:numPr>
-          <w:ilvl w:val="2"/>
-          <w:numId w:val="1"/>
-        </w:numPr>
-        <w:rPr>
-          <w:sz w:val="22"/>
-          <w:lang w:val="en-US"/>
-        </w:rPr>
-      </w:pPr>
-      <w:r>
-        <w:rPr>
-          <w:sz w:val="22"/>
-          <w:lang w:val="en-US"/>
-        </w:rPr>
-        <w:t>Open for extension, close for principle</w:t>
-      </w:r>
-    </w:p>
-    <w:p>
-      <w:pPr>
-        <w:pStyle w:val="ListParagraph"/>
-        <w:numPr>
-          <w:ilvl w:val="2"/>
-          <w:numId w:val="1"/>
-        </w:numPr>
-        <w:rPr>
-          <w:sz w:val="22"/>
-          <w:lang w:val="en-US"/>
-        </w:rPr>
-      </w:pPr>
-      <w:r>
-        <w:rPr>
-          <w:sz w:val="22"/>
-          <w:lang w:val="en-US"/>
-        </w:rPr>
-        <w:t>Specification Pattern</w:t>
+          <w:b/>
+          <w:sz w:val="22"/>
+          <w:lang w:val="en-US"/>
+        </w:rPr>
+        <w:t>Dependency Inversion</w:t>
+      </w:r>
+      <w:r>
+        <w:rPr>
+          <w:sz w:val="22"/>
+          <w:lang w:val="en-US"/>
+        </w:rPr>
+        <w:t xml:space="preserve"> Principle</w:t>
+      </w:r>
+    </w:p>
+    <w:p>
+      <w:pPr>
+        <w:pStyle w:val="ListParagraph"/>
+        <w:numPr>
+          <w:ilvl w:val="2"/>
+          <w:numId w:val="1"/>
+        </w:numPr>
+        <w:rPr>
+          <w:sz w:val="22"/>
+          <w:lang w:val="en-US"/>
+        </w:rPr>
+      </w:pPr>
+      <w:r>
+        <w:rPr>
+          <w:sz w:val="22"/>
+          <w:lang w:val="en-US"/>
+        </w:rPr>
+        <w:t>High level modules should not depend on low level modules</w:t>
+      </w:r>
+    </w:p>
+    <w:p>
+      <w:pPr>
+        <w:pStyle w:val="ListParagraph"/>
+        <w:numPr>
+          <w:ilvl w:val="2"/>
+          <w:numId w:val="1"/>
+        </w:numPr>
+        <w:rPr>
+          <w:sz w:val="22"/>
+          <w:lang w:val="en-US"/>
+        </w:rPr>
+      </w:pPr>
+      <w:r>
+        <w:rPr>
+          <w:sz w:val="22"/>
+          <w:lang w:val="en-US"/>
+        </w:rPr>
+        <w:t>Abstractions should not depend on details.</w:t>
+      </w:r>
+    </w:p>
+    <w:p>
+      <w:pPr>
+        <w:pStyle w:val="ListParagraph"/>
+        <w:numPr>
+          <w:ilvl w:val="2"/>
+          <w:numId w:val="1"/>
+        </w:numPr>
+        <w:rPr>
+          <w:sz w:val="22"/>
+          <w:lang w:val="en-US"/>
+        </w:rPr>
+      </w:pPr>
+      <w:r>
+        <w:rPr>
+          <w:sz w:val="22"/>
+          <w:lang w:val="en-US"/>
+        </w:rPr>
+        <w:t>Don’t misunderstand dependency inversion with dependency injection</w:t>
+      </w:r>
+      <w:r>
+        <w:rPr>
+          <w:sz w:val="22"/>
+          <w:lang w:val="en-US"/>
+        </w:rPr>
+        <w:t>.</w:t>
+      </w:r>
+    </w:p>
+    <w:p>
+      <w:pPr>
+        <w:pStyle w:val="ListParagraph"/>
+        <w:numPr>
+          <w:ilvl w:val="0"/>
+          <w:numId w:val="1"/>
+        </w:numPr>
+        <w:rPr>
+          <w:sz w:val="22"/>
+          <w:lang w:val="en-US"/>
+        </w:rPr>
+      </w:pPr>
+      <w:r>
+        <w:rPr>
+          <w:sz w:val="22"/>
+          <w:lang w:val="en-US"/>
+        </w:rPr>
+        <w:t>Decorator:</w:t>
       </w:r>
     </w:p>
     <w:p>
@@ -269,236 +587,229 @@
           <w:lang w:val="en-US"/>
         </w:rPr>
       </w:pPr>
-      <w:proofErr w:type="spellStart"/>
-      <w:r>
-        <w:rPr>
-          <w:sz w:val="22"/>
-          <w:lang w:val="en-US"/>
-        </w:rPr>
-        <w:t>Liskov</w:t>
-      </w:r>
-      <w:proofErr w:type="spellEnd"/>
-      <w:r>
-        <w:rPr>
-          <w:sz w:val="22"/>
-          <w:lang w:val="en-US"/>
-        </w:rPr>
-        <w:t xml:space="preserve"> substitute Principle:</w:t>
-      </w:r>
-    </w:p>
-    <w:p>
-      <w:pPr>
-        <w:pStyle w:val="ListParagraph"/>
-        <w:numPr>
-          <w:ilvl w:val="2"/>
-          <w:numId w:val="1"/>
-        </w:numPr>
-        <w:rPr>
-          <w:sz w:val="22"/>
-          <w:lang w:val="en-US"/>
-        </w:rPr>
-      </w:pPr>
-      <w:r>
-        <w:rPr>
-          <w:sz w:val="22"/>
-          <w:lang w:val="en-US"/>
-        </w:rPr>
-        <w:t>You should be substitute a subclass for a base class</w:t>
-      </w:r>
-    </w:p>
-    <w:p>
-      <w:pPr>
-        <w:pStyle w:val="ListParagraph"/>
-        <w:numPr>
-          <w:ilvl w:val="1"/>
-          <w:numId w:val="1"/>
-        </w:numPr>
-        <w:rPr>
-          <w:sz w:val="22"/>
-          <w:lang w:val="en-US"/>
-        </w:rPr>
-      </w:pPr>
-      <w:r>
-        <w:rPr>
-          <w:sz w:val="22"/>
-          <w:lang w:val="en-US"/>
-        </w:rPr>
-        <w:t>ISP</w:t>
-      </w:r>
-    </w:p>
-    <w:p>
-      <w:pPr>
-        <w:pStyle w:val="ListParagraph"/>
-        <w:numPr>
-          <w:ilvl w:val="2"/>
-          <w:numId w:val="1"/>
-        </w:numPr>
-        <w:rPr>
-          <w:sz w:val="22"/>
-          <w:lang w:val="en-US"/>
-        </w:rPr>
-      </w:pPr>
-      <w:r>
-        <w:rPr>
-          <w:sz w:val="22"/>
-          <w:lang w:val="en-US"/>
-        </w:rPr>
-        <w:t>Interface segregation principle</w:t>
-      </w:r>
-    </w:p>
-    <w:p>
-      <w:pPr>
-        <w:pStyle w:val="ListParagraph"/>
-        <w:numPr>
-          <w:ilvl w:val="2"/>
-          <w:numId w:val="1"/>
-        </w:numPr>
-        <w:rPr>
-          <w:sz w:val="22"/>
-          <w:lang w:val="en-US"/>
-        </w:rPr>
-      </w:pPr>
-      <w:r>
-        <w:rPr>
-          <w:sz w:val="22"/>
-          <w:lang w:val="en-US"/>
-        </w:rPr>
-        <w:t>Not Implemented Exception</w:t>
-      </w:r>
-    </w:p>
-    <w:p>
-      <w:pPr>
-        <w:pStyle w:val="ListParagraph"/>
-        <w:numPr>
-          <w:ilvl w:val="2"/>
-          <w:numId w:val="1"/>
-        </w:numPr>
-        <w:rPr>
-          <w:sz w:val="22"/>
-          <w:lang w:val="en-US"/>
-        </w:rPr>
-      </w:pPr>
-      <w:r>
-        <w:rPr>
-          <w:sz w:val="22"/>
-          <w:lang w:val="en-US"/>
-        </w:rPr>
-        <w:t>YAGNI</w:t>
-      </w:r>
-    </w:p>
-    <w:p>
-      <w:pPr>
-        <w:pStyle w:val="ListParagraph"/>
-        <w:numPr>
-          <w:ilvl w:val="3"/>
-          <w:numId w:val="1"/>
-        </w:numPr>
-        <w:rPr>
-          <w:sz w:val="22"/>
-          <w:lang w:val="en-US"/>
-        </w:rPr>
-      </w:pPr>
-      <w:r>
-        <w:rPr>
-          <w:sz w:val="22"/>
-          <w:lang w:val="en-US"/>
-        </w:rPr>
-        <w:t xml:space="preserve">You </w:t>
-      </w:r>
-      <w:proofErr w:type="spellStart"/>
-      <w:r>
-        <w:rPr>
-          <w:sz w:val="22"/>
-          <w:lang w:val="en-US"/>
-        </w:rPr>
-        <w:t>aint</w:t>
-      </w:r>
-      <w:proofErr w:type="spellEnd"/>
-      <w:r>
-        <w:rPr>
-          <w:sz w:val="22"/>
-          <w:lang w:val="en-US"/>
-        </w:rPr>
-        <w:t xml:space="preserve"> going to need it</w:t>
-      </w:r>
-    </w:p>
-    <w:p>
-      <w:pPr>
-        <w:pStyle w:val="ListParagraph"/>
-        <w:numPr>
-          <w:ilvl w:val="1"/>
-          <w:numId w:val="1"/>
-        </w:numPr>
-        <w:rPr>
-          <w:sz w:val="22"/>
-          <w:lang w:val="en-US"/>
-        </w:rPr>
-      </w:pPr>
-      <w:r>
-        <w:rPr>
-          <w:sz w:val="22"/>
-          <w:lang w:val="en-US"/>
-        </w:rPr>
-        <w:t>Dependency Inversion Principle</w:t>
-      </w:r>
-    </w:p>
-    <w:p>
-      <w:pPr>
-        <w:pStyle w:val="ListParagraph"/>
-        <w:numPr>
-          <w:ilvl w:val="2"/>
-          <w:numId w:val="1"/>
-        </w:numPr>
-        <w:rPr>
-          <w:sz w:val="22"/>
-          <w:lang w:val="en-US"/>
-        </w:rPr>
-      </w:pPr>
-      <w:r>
-        <w:rPr>
-          <w:sz w:val="22"/>
-          <w:lang w:val="en-US"/>
-        </w:rPr>
-        <w:t>High level modules should not depend on low level modules</w:t>
-      </w:r>
-    </w:p>
-    <w:p>
-      <w:pPr>
-        <w:pStyle w:val="ListParagraph"/>
-        <w:numPr>
-          <w:ilvl w:val="2"/>
-          <w:numId w:val="1"/>
-        </w:numPr>
-        <w:rPr>
-          <w:sz w:val="22"/>
-          <w:lang w:val="en-US"/>
-        </w:rPr>
-      </w:pPr>
-      <w:r>
-        <w:rPr>
-          <w:sz w:val="22"/>
-          <w:lang w:val="en-US"/>
-        </w:rPr>
-        <w:t>Abstractions should not depend on details.</w:t>
-      </w:r>
-    </w:p>
-    <w:p>
-      <w:pPr>
-        <w:pStyle w:val="ListParagraph"/>
-        <w:numPr>
-          <w:ilvl w:val="1"/>
-          <w:numId w:val="1"/>
-        </w:numPr>
-        <w:rPr>
-          <w:sz w:val="22"/>
-          <w:lang w:val="en-US"/>
-        </w:rPr>
-      </w:pPr>
-    </w:p>
-    <w:p>
+      <w:r>
+        <w:rPr>
+          <w:sz w:val="22"/>
+          <w:lang w:val="en-US"/>
+        </w:rPr>
+        <w:t>Why</w:t>
+      </w:r>
+      <w:r>
+        <w:rPr>
+          <w:sz w:val="22"/>
+          <w:lang w:val="en-US"/>
+        </w:rPr>
+        <w:t>/When</w:t>
+      </w:r>
+      <w:r>
+        <w:rPr>
+          <w:sz w:val="22"/>
+          <w:lang w:val="en-US"/>
+        </w:rPr>
+        <w:t xml:space="preserve"> to use?</w:t>
+      </w:r>
+    </w:p>
+    <w:p>
+      <w:pPr>
+        <w:pStyle w:val="ListParagraph"/>
+        <w:numPr>
+          <w:ilvl w:val="2"/>
+          <w:numId w:val="1"/>
+        </w:numPr>
+        <w:rPr>
+          <w:sz w:val="22"/>
+          <w:lang w:val="en-US"/>
+        </w:rPr>
+      </w:pPr>
+      <w:r>
+        <w:rPr>
+          <w:sz w:val="22"/>
+          <w:lang w:val="en-US"/>
+        </w:rPr>
+        <w:t>Adding behavior without altering the class itself</w:t>
+      </w:r>
+      <w:r>
+        <w:rPr>
+          <w:sz w:val="22"/>
+          <w:lang w:val="en-US"/>
+        </w:rPr>
+        <w:t xml:space="preserve"> or directly inheriting from it.</w:t>
+      </w:r>
       <w:bookmarkStart w:id="0" w:name="_GoBack"/>
       <w:bookmarkEnd w:id="0"/>
     </w:p>
+    <w:p>
+      <w:pPr>
+        <w:pStyle w:val="ListParagraph"/>
+        <w:numPr>
+          <w:ilvl w:val="2"/>
+          <w:numId w:val="1"/>
+        </w:numPr>
+        <w:rPr>
+          <w:sz w:val="22"/>
+          <w:lang w:val="en-US"/>
+        </w:rPr>
+      </w:pPr>
+      <w:r>
+        <w:rPr>
+          <w:sz w:val="22"/>
+          <w:lang w:val="en-US"/>
+        </w:rPr>
+        <w:t xml:space="preserve">Want to augment the object </w:t>
+      </w:r>
+      <w:r>
+        <w:rPr>
+          <w:sz w:val="22"/>
+          <w:lang w:val="en-US"/>
+        </w:rPr>
+        <w:t>with additional functionalities later some point in future.</w:t>
+      </w:r>
+    </w:p>
+    <w:p>
+      <w:pPr>
+        <w:pStyle w:val="ListParagraph"/>
+        <w:numPr>
+          <w:ilvl w:val="2"/>
+          <w:numId w:val="1"/>
+        </w:numPr>
+        <w:rPr>
+          <w:sz w:val="22"/>
+          <w:lang w:val="en-US"/>
+        </w:rPr>
+      </w:pPr>
+      <w:r>
+        <w:rPr>
+          <w:sz w:val="22"/>
+          <w:lang w:val="en-US"/>
+        </w:rPr>
+        <w:t>To maintain SRP and OCP</w:t>
+      </w:r>
+      <w:r>
+        <w:rPr>
+          <w:sz w:val="22"/>
+          <w:lang w:val="en-US"/>
+        </w:rPr>
+        <w:t xml:space="preserve"> and interact with existing structure</w:t>
+      </w:r>
+    </w:p>
+    <w:p>
+      <w:pPr>
+        <w:pStyle w:val="ListParagraph"/>
+        <w:numPr>
+          <w:ilvl w:val="2"/>
+          <w:numId w:val="1"/>
+        </w:numPr>
+        <w:rPr>
+          <w:sz w:val="22"/>
+          <w:lang w:val="en-US"/>
+        </w:rPr>
+      </w:pPr>
+      <w:r>
+        <w:rPr>
+          <w:sz w:val="22"/>
+          <w:lang w:val="en-US"/>
+        </w:rPr>
+        <w:t>How to do now? We have two options to achieve it:</w:t>
+      </w:r>
+    </w:p>
+    <w:p>
+      <w:pPr>
+        <w:pStyle w:val="ListParagraph"/>
+        <w:numPr>
+          <w:ilvl w:val="3"/>
+          <w:numId w:val="1"/>
+        </w:numPr>
+        <w:rPr>
+          <w:sz w:val="22"/>
+          <w:lang w:val="en-US"/>
+        </w:rPr>
+      </w:pPr>
+      <w:r>
+        <w:rPr>
+          <w:sz w:val="22"/>
+          <w:lang w:val="en-US"/>
+        </w:rPr>
+        <w:t>Inherit the required class which you want to change and supply the changed class to the place where you want to use it.</w:t>
+      </w:r>
+      <w:r>
+        <w:rPr>
+          <w:sz w:val="22"/>
+          <w:lang w:val="en-US"/>
+        </w:rPr>
+        <w:t xml:space="preserve"> </w:t>
+      </w:r>
+      <w:r>
+        <w:rPr>
+          <w:b/>
+          <w:sz w:val="22"/>
+          <w:lang w:val="en-US"/>
+        </w:rPr>
+        <w:t>BUT</w:t>
+      </w:r>
+      <w:r>
+        <w:rPr>
+          <w:b/>
+          <w:sz w:val="22"/>
+          <w:lang w:val="en-US"/>
+        </w:rPr>
+        <w:t xml:space="preserve"> </w:t>
+      </w:r>
+      <w:r>
+        <w:rPr>
+          <w:sz w:val="22"/>
+          <w:lang w:val="en-US"/>
+        </w:rPr>
+        <w:t>someti</w:t>
+      </w:r>
+      <w:r>
+        <w:rPr>
+          <w:sz w:val="22"/>
+          <w:lang w:val="en-US"/>
+        </w:rPr>
+        <w:t>mes classes are marked as final.</w:t>
+      </w:r>
+    </w:p>
+    <w:p>
+      <w:pPr>
+        <w:pStyle w:val="ListParagraph"/>
+        <w:numPr>
+          <w:ilvl w:val="3"/>
+          <w:numId w:val="1"/>
+        </w:numPr>
+        <w:rPr>
+          <w:sz w:val="22"/>
+          <w:lang w:val="en-US"/>
+        </w:rPr>
+      </w:pPr>
+      <w:r>
+        <w:rPr>
+          <w:sz w:val="22"/>
+          <w:lang w:val="en-US"/>
+        </w:rPr>
+        <w:t>Build a Decorator</w:t>
+      </w:r>
+      <w:r>
+        <w:rPr>
+          <w:sz w:val="22"/>
+          <w:lang w:val="en-US"/>
+        </w:rPr>
+        <w:t>, which simply references the decorated objects</w:t>
+      </w:r>
+    </w:p>
+    <w:p>
+      <w:pPr>
+        <w:pStyle w:val="ListParagraph"/>
+        <w:numPr>
+          <w:ilvl w:val="2"/>
+          <w:numId w:val="1"/>
+        </w:numPr>
+        <w:rPr>
+          <w:sz w:val="22"/>
+          <w:lang w:val="en-US"/>
+        </w:rPr>
+      </w:pPr>
+    </w:p>
+    <w:p/>
     <w:sectPr>
       <w:pgSz w:w="11900" w:h="16840"/>
       <w:pgMar w:top="1440" w:right="1440" w:bottom="1440" w:left="1440" w:header="708" w:footer="708" w:gutter="0"/>

</xml_diff>